<commit_message>
Review and add trial acronym to other documents
</commit_message>
<xml_diff>
--- a/monitoring-plan/@Monitoring Report template V2.0.docx
+++ b/monitoring-plan/@Monitoring Report template V2.0.docx
@@ -74,7 +74,19 @@
               <w:rPr>
                 <w:b/>
               </w:rPr>
-              <w:t>on Adult Trauma Patient Outcomes: A Cluster Randomised Trial</w:t>
+              <w:t>on Adult Trauma Patient Outcomes</w:t>
+            </w:r>
+            <w:r>
+              <w:rPr>
+                <w:b/>
+              </w:rPr>
+              <w:t xml:space="preserve"> (ADVANCE TRAUMA)</w:t>
+            </w:r>
+            <w:r>
+              <w:rPr>
+                <w:b/>
+              </w:rPr>
+              <w:t>: A Cluster Randomised Trial</w:t>
             </w:r>
           </w:p>
         </w:tc>
@@ -5702,6 +5714,7 @@
               </w:rPr>
             </w:pPr>
             <w:commentRangeStart w:id="3"/>
+            <w:commentRangeStart w:id="4"/>
             <w:r>
               <w:rPr>
                 <w:szCs w:val="22"/>
@@ -5728,6 +5741,15 @@
                 <w:color w:val="auto"/>
               </w:rPr>
               <w:commentReference w:id="3"/>
+            </w:r>
+            <w:commentRangeEnd w:id="4"/>
+            <w:r>
+              <w:rPr>
+                <w:rStyle w:val="CommentReference"/>
+                <w:rFonts w:asciiTheme="minorHAnsi" w:eastAsiaTheme="minorHAnsi" w:hAnsiTheme="minorHAnsi" w:cstheme="minorBidi"/>
+                <w:color w:val="auto"/>
+              </w:rPr>
+              <w:commentReference w:id="4"/>
             </w:r>
             <w:r>
               <w:rPr>
@@ -12204,24 +12226,44 @@
       </w:r>
     </w:p>
   </w:comment>
+  <w:comment w:id="4" w:author="Martin Gerdin Wärnberg" w:date="2024-10-07T15:15:00Z" w:initials="MG">
+    <w:p>
+      <w:r>
+        <w:rPr>
+          <w:rStyle w:val="CommentReference"/>
+        </w:rPr>
+        <w:annotationRef/>
+      </w:r>
+      <w:r>
+        <w:rPr>
+          <w:sz w:val="20"/>
+          <w:szCs w:val="20"/>
+        </w:rPr>
+        <w:t>Yes</w:t>
+      </w:r>
+    </w:p>
+  </w:comment>
 </w:comments>
 </file>
 
 <file path=word/commentsExtended.xml><?xml version="1.0" encoding="utf-8"?>
 <w15:commentsEx xmlns:wpc="http://schemas.microsoft.com/office/word/2010/wordprocessingCanvas" xmlns:cx="http://schemas.microsoft.com/office/drawing/2014/chartex" xmlns:cx1="http://schemas.microsoft.com/office/drawing/2015/9/8/chartex" xmlns:cx2="http://schemas.microsoft.com/office/drawing/2015/10/21/chartex" xmlns:cx3="http://schemas.microsoft.com/office/drawing/2016/5/9/chartex" xmlns:cx4="http://schemas.microsoft.com/office/drawing/2016/5/10/chartex" xmlns:cx5="http://schemas.microsoft.com/office/drawing/2016/5/11/chartex" xmlns:cx6="http://schemas.microsoft.com/office/drawing/2016/5/12/chartex" xmlns:cx7="http://schemas.microsoft.com/office/drawing/2016/5/13/chartex" xmlns:cx8="http://schemas.microsoft.com/office/drawing/2016/5/14/chartex" xmlns:mc="http://schemas.openxmlformats.org/markup-compatibility/2006" xmlns:aink="http://schemas.microsoft.com/office/drawing/2016/ink" xmlns:am3d="http://schemas.microsoft.com/office/drawing/2017/model3d" xmlns:o="urn:schemas-microsoft-com:office:office" xmlns:oel="http://schemas.microsoft.com/office/2019/extlst" xmlns:r="http://schemas.openxmlformats.org/officeDocument/2006/relationships" xmlns:m="http://schemas.openxmlformats.org/officeDocument/2006/math" xmlns:v="urn:schemas-microsoft-com:vml" xmlns:wp14="http://schemas.microsoft.com/office/word/2010/wordprocessingDrawing" xmlns:wp="http://schemas.openxmlformats.org/drawingml/2006/wordprocessingDrawing" xmlns:w10="urn:schemas-microsoft-com:office:word" xmlns:w="http://schemas.openxmlformats.org/wordprocessingml/2006/main" xmlns:w14="http://schemas.microsoft.com/office/word/2010/wordml" xmlns:w15="http://schemas.microsoft.com/office/word/2012/wordml" xmlns:w16cex="http://schemas.microsoft.com/office/word/2018/wordml/cex" xmlns:w16cid="http://schemas.microsoft.com/office/word/2016/wordml/cid" xmlns:w16="http://schemas.microsoft.com/office/word/2018/wordml" xmlns:w16du="http://schemas.microsoft.com/office/word/2023/wordml/word16du" xmlns:w16sdtdh="http://schemas.microsoft.com/office/word/2020/wordml/sdtdatahash" xmlns:w16se="http://schemas.microsoft.com/office/word/2015/wordml/symex" xmlns:wpg="http://schemas.microsoft.com/office/word/2010/wordprocessingGroup" xmlns:wpi="http://schemas.microsoft.com/office/word/2010/wordprocessingInk" xmlns:wne="http://schemas.microsoft.com/office/word/2006/wordml" xmlns:wps="http://schemas.microsoft.com/office/word/2010/wordprocessingShape" mc:Ignorable="w14 w15 w16se w16cid w16 w16cex w16sdtdh w16du wp14">
   <w15:commentEx w15:paraId="3E6603DA" w15:done="0"/>
+  <w15:commentEx w15:paraId="6E659B64" w15:paraIdParent="3E6603DA" w15:done="0"/>
 </w15:commentsEx>
 </file>
 
 <file path=word/commentsExtensible.xml><?xml version="1.0" encoding="utf-8"?>
 <w16cex:commentsExtensible xmlns:wpc="http://schemas.microsoft.com/office/word/2010/wordprocessingCanvas" xmlns:cx="http://schemas.microsoft.com/office/drawing/2014/chartex" xmlns:cx1="http://schemas.microsoft.com/office/drawing/2015/9/8/chartex" xmlns:cx2="http://schemas.microsoft.com/office/drawing/2015/10/21/chartex" xmlns:cx3="http://schemas.microsoft.com/office/drawing/2016/5/9/chartex" xmlns:cx4="http://schemas.microsoft.com/office/drawing/2016/5/10/chartex" xmlns:cx5="http://schemas.microsoft.com/office/drawing/2016/5/11/chartex" xmlns:cx6="http://schemas.microsoft.com/office/drawing/2016/5/12/chartex" xmlns:cx7="http://schemas.microsoft.com/office/drawing/2016/5/13/chartex" xmlns:cx8="http://schemas.microsoft.com/office/drawing/2016/5/14/chartex" xmlns:cr="http://schemas.microsoft.com/office/comments/2020/reactions" xmlns:mc="http://schemas.openxmlformats.org/markup-compatibility/2006" xmlns:aink="http://schemas.microsoft.com/office/drawing/2016/ink" xmlns:am3d="http://schemas.microsoft.com/office/drawing/2017/model3d" xmlns:o="urn:schemas-microsoft-com:office:office" xmlns:oel="http://schemas.microsoft.com/office/2019/extlst" xmlns:r="http://schemas.openxmlformats.org/officeDocument/2006/relationships" xmlns:m="http://schemas.openxmlformats.org/officeDocument/2006/math" xmlns:v="urn:schemas-microsoft-com:vml" xmlns:wp14="http://schemas.microsoft.com/office/word/2010/wordprocessingDrawing" xmlns:wp="http://schemas.openxmlformats.org/drawingml/2006/wordprocessingDrawing" xmlns:w10="urn:schemas-microsoft-com:office:word" xmlns:w="http://schemas.openxmlformats.org/wordprocessingml/2006/main" xmlns:w14="http://schemas.microsoft.com/office/word/2010/wordml" xmlns:w15="http://schemas.microsoft.com/office/word/2012/wordml" xmlns:w16cex="http://schemas.microsoft.com/office/word/2018/wordml/cex" xmlns:w16cid="http://schemas.microsoft.com/office/word/2016/wordml/cid" xmlns:w16="http://schemas.microsoft.com/office/word/2018/wordml" xmlns:w16du="http://schemas.microsoft.com/office/word/2023/wordml/word16du" xmlns:w16sdtdh="http://schemas.microsoft.com/office/word/2020/wordml/sdtdatahash" xmlns:w16se="http://schemas.microsoft.com/office/word/2015/wordml/symex" xmlns:wpg="http://schemas.microsoft.com/office/word/2010/wordprocessingGroup" xmlns:wpi="http://schemas.microsoft.com/office/word/2010/wordprocessingInk" xmlns:wne="http://schemas.microsoft.com/office/word/2006/wordml" xmlns:wps="http://schemas.microsoft.com/office/word/2010/wordprocessingShape" mc:Ignorable="w14 w15 w16se w16cid w16 w16cex w16sdtdh cr w16du wp14">
   <w16cex:commentExtensible w16cex:durableId="6320E7A4" w16cex:dateUtc="2024-09-24T10:52:00Z"/>
+  <w16cex:commentExtensible w16cex:durableId="41B13A06" w16cex:dateUtc="2024-10-07T13:15:00Z"/>
 </w16cex:commentsExtensible>
 </file>
 
 <file path=word/commentsIds.xml><?xml version="1.0" encoding="utf-8"?>
 <w16cid:commentsIds xmlns:wpc="http://schemas.microsoft.com/office/word/2010/wordprocessingCanvas" xmlns:cx="http://schemas.microsoft.com/office/drawing/2014/chartex" xmlns:cx1="http://schemas.microsoft.com/office/drawing/2015/9/8/chartex" xmlns:cx2="http://schemas.microsoft.com/office/drawing/2015/10/21/chartex" xmlns:cx3="http://schemas.microsoft.com/office/drawing/2016/5/9/chartex" xmlns:cx4="http://schemas.microsoft.com/office/drawing/2016/5/10/chartex" xmlns:cx5="http://schemas.microsoft.com/office/drawing/2016/5/11/chartex" xmlns:cx6="http://schemas.microsoft.com/office/drawing/2016/5/12/chartex" xmlns:cx7="http://schemas.microsoft.com/office/drawing/2016/5/13/chartex" xmlns:cx8="http://schemas.microsoft.com/office/drawing/2016/5/14/chartex" xmlns:mc="http://schemas.openxmlformats.org/markup-compatibility/2006" xmlns:aink="http://schemas.microsoft.com/office/drawing/2016/ink" xmlns:am3d="http://schemas.microsoft.com/office/drawing/2017/model3d" xmlns:o="urn:schemas-microsoft-com:office:office" xmlns:oel="http://schemas.microsoft.com/office/2019/extlst" xmlns:r="http://schemas.openxmlformats.org/officeDocument/2006/relationships" xmlns:m="http://schemas.openxmlformats.org/officeDocument/2006/math" xmlns:v="urn:schemas-microsoft-com:vml" xmlns:wp14="http://schemas.microsoft.com/office/word/2010/wordprocessingDrawing" xmlns:wp="http://schemas.openxmlformats.org/drawingml/2006/wordprocessingDrawing" xmlns:w10="urn:schemas-microsoft-com:office:word" xmlns:w="http://schemas.openxmlformats.org/wordprocessingml/2006/main" xmlns:w14="http://schemas.microsoft.com/office/word/2010/wordml" xmlns:w15="http://schemas.microsoft.com/office/word/2012/wordml" xmlns:w16cex="http://schemas.microsoft.com/office/word/2018/wordml/cex" xmlns:w16cid="http://schemas.microsoft.com/office/word/2016/wordml/cid" xmlns:w16="http://schemas.microsoft.com/office/word/2018/wordml" xmlns:w16du="http://schemas.microsoft.com/office/word/2023/wordml/word16du" xmlns:w16sdtdh="http://schemas.microsoft.com/office/word/2020/wordml/sdtdatahash" xmlns:w16se="http://schemas.microsoft.com/office/word/2015/wordml/symex" xmlns:wpg="http://schemas.microsoft.com/office/word/2010/wordprocessingGroup" xmlns:wpi="http://schemas.microsoft.com/office/word/2010/wordprocessingInk" xmlns:wne="http://schemas.microsoft.com/office/word/2006/wordml" xmlns:wps="http://schemas.microsoft.com/office/word/2010/wordprocessingShape" mc:Ignorable="w14 w15 w16se w16cid w16 w16cex w16sdtdh w16du wp14">
   <w16cid:commentId w16cid:paraId="3E6603DA" w16cid:durableId="6320E7A4"/>
+  <w16cid:commentId w16cid:paraId="6E659B64" w16cid:durableId="41B13A06"/>
 </w16cid:commentsIds>
 </file>
 
@@ -13497,6 +13539,9 @@
   <w15:person w15:author="Samriddhi Ranjan">
     <w15:presenceInfo w15:providerId="AD" w15:userId="S::SRanjan@georgeinstitute.org.in::cc717036-8204-48fa-a99b-e521c594995d"/>
   </w15:person>
+  <w15:person w15:author="Martin Gerdin Wärnberg">
+    <w15:presenceInfo w15:providerId="AD" w15:userId="S::martin.gerdin@ki.se::77153f61-4c5f-462a-acd4-483a5c64ba16"/>
+  </w15:person>
 </w15:people>
 </file>
 
@@ -14767,10 +14812,18 @@
 
 <file path=customXml/item1.xml><?xml version="1.0" encoding="utf-8"?>
 <?mso-contentType ?>
-<spe:Receivers xmlns:spe="http://schemas.microsoft.com/sharepoint/events"/>
+<FormTemplates xmlns="http://schemas.microsoft.com/sharepoint/v3/contenttype/forms">
+  <Display>DocumentLibraryForm</Display>
+  <Edit>DocumentLibraryForm</Edit>
+  <New>DocumentLibraryForm</New>
+</FormTemplates>
 </file>
 
 <file path=customXml/item2.xml><?xml version="1.0" encoding="utf-8"?>
+<b:Sources xmlns:b="http://schemas.openxmlformats.org/officeDocument/2006/bibliography" xmlns="http://schemas.openxmlformats.org/officeDocument/2006/bibliography" SelectedStyle="\APASixthEditionOfficeOnline.xsl" StyleName="APA" Version="6"/>
+</file>
+
+<file path=customXml/item3.xml><?xml version="1.0" encoding="utf-8"?>
 <p:properties xmlns:p="http://schemas.microsoft.com/office/2006/metadata/properties" xmlns:xsi="http://www.w3.org/2001/XMLSchema-instance" xmlns:pc="http://schemas.microsoft.com/office/infopath/2007/PartnerControls">
   <documentManagement>
     <f04d4a8950da4f8885f75774ed8e4308 xmlns="68d95c0b-49b1-4f9a-906c-02c27c42378a" xsi:nil="true"/>
@@ -14827,17 +14880,9 @@
 </p:properties>
 </file>
 
-<file path=customXml/item3.xml><?xml version="1.0" encoding="utf-8"?>
-<b:Sources xmlns:b="http://schemas.openxmlformats.org/officeDocument/2006/bibliography" xmlns="http://schemas.openxmlformats.org/officeDocument/2006/bibliography" SelectedStyle="\APASixthEditionOfficeOnline.xsl" StyleName="APA" Version="6"/>
-</file>
-
 <file path=customXml/item4.xml><?xml version="1.0" encoding="utf-8"?>
 <?mso-contentType ?>
-<FormTemplates xmlns="http://schemas.microsoft.com/sharepoint/v3/contenttype/forms">
-  <Display>DocumentLibraryForm</Display>
-  <Edit>DocumentLibraryForm</Edit>
-  <New>DocumentLibraryForm</New>
-</FormTemplates>
+<spe:Receivers xmlns:spe="http://schemas.microsoft.com/sharepoint/events"/>
 </file>
 
 <file path=customXml/item5.xml><?xml version="1.0" encoding="utf-8"?>
@@ -15107,14 +15152,22 @@
 </file>
 
 <file path=customXml/itemProps1.xml><?xml version="1.0" encoding="utf-8"?>
-<ds:datastoreItem xmlns:ds="http://schemas.openxmlformats.org/officeDocument/2006/customXml" ds:itemID="{968BAB7B-C4E8-4D4C-8F8B-27DE539875FF}">
+<ds:datastoreItem xmlns:ds="http://schemas.openxmlformats.org/officeDocument/2006/customXml" ds:itemID="{8BA54061-D75C-4126-B6FD-56549DE5FA3B}">
   <ds:schemaRefs>
-    <ds:schemaRef ds:uri="http://schemas.microsoft.com/sharepoint/events"/>
+    <ds:schemaRef ds:uri="http://schemas.microsoft.com/sharepoint/v3/contenttype/forms"/>
   </ds:schemaRefs>
 </ds:datastoreItem>
 </file>
 
 <file path=customXml/itemProps2.xml><?xml version="1.0" encoding="utf-8"?>
+<ds:datastoreItem xmlns:ds="http://schemas.openxmlformats.org/officeDocument/2006/customXml" ds:itemID="{62276B13-DCF0-47DC-A047-2B5D4767D498}">
+  <ds:schemaRefs>
+    <ds:schemaRef ds:uri="http://schemas.openxmlformats.org/officeDocument/2006/bibliography"/>
+  </ds:schemaRefs>
+</ds:datastoreItem>
+</file>
+
+<file path=customXml/itemProps3.xml><?xml version="1.0" encoding="utf-8"?>
 <ds:datastoreItem xmlns:ds="http://schemas.openxmlformats.org/officeDocument/2006/customXml" ds:itemID="{2436F544-2891-4EC6-8281-E08F10E55480}">
   <ds:schemaRefs>
     <ds:schemaRef ds:uri="http://schemas.microsoft.com/office/2006/metadata/properties"/>
@@ -15125,18 +15178,10 @@
 </ds:datastoreItem>
 </file>
 
-<file path=customXml/itemProps3.xml><?xml version="1.0" encoding="utf-8"?>
-<ds:datastoreItem xmlns:ds="http://schemas.openxmlformats.org/officeDocument/2006/customXml" ds:itemID="{62276B13-DCF0-47DC-A047-2B5D4767D498}">
+<file path=customXml/itemProps4.xml><?xml version="1.0" encoding="utf-8"?>
+<ds:datastoreItem xmlns:ds="http://schemas.openxmlformats.org/officeDocument/2006/customXml" ds:itemID="{968BAB7B-C4E8-4D4C-8F8B-27DE539875FF}">
   <ds:schemaRefs>
-    <ds:schemaRef ds:uri="http://schemas.openxmlformats.org/officeDocument/2006/bibliography"/>
-  </ds:schemaRefs>
-</ds:datastoreItem>
-</file>
-
-<file path=customXml/itemProps4.xml><?xml version="1.0" encoding="utf-8"?>
-<ds:datastoreItem xmlns:ds="http://schemas.openxmlformats.org/officeDocument/2006/customXml" ds:itemID="{8BA54061-D75C-4126-B6FD-56549DE5FA3B}">
-  <ds:schemaRefs>
-    <ds:schemaRef ds:uri="http://schemas.microsoft.com/sharepoint/v3/contenttype/forms"/>
+    <ds:schemaRef ds:uri="http://schemas.microsoft.com/sharepoint/events"/>
   </ds:schemaRefs>
 </ds:datastoreItem>
 </file>

</xml_diff>